<commit_message>
fixes from meeting with Breckie
</commit_message>
<xml_diff>
--- a/tables/depth_temp_slope_comparison.docx
+++ b/tables/depth_temp_slope_comparison.docx
@@ -202,7 +202,7 @@
                 <w:rFonts w:ascii="Calibri" w:hAnsi="Calibri"/>
                 <w:sz w:val="20"/>
               </w:rPr>
-              <w:t xml:space="default">0.005</w:t>
+              <w:t xml:space="default">0.004</w:t>
             </w:r>
           </w:p>
         </w:tc>
@@ -226,7 +226,7 @@
                 <w:rFonts w:ascii="Calibri" w:hAnsi="Calibri"/>
                 <w:sz w:val="20"/>
               </w:rPr>
-              <w:t xml:space="default">0.011</w:t>
+              <w:t xml:space="default">0.002</w:t>
             </w:r>
           </w:p>
         </w:tc>
@@ -250,7 +250,7 @@
                 <w:rFonts w:ascii="Calibri" w:hAnsi="Calibri"/>
                 <w:sz w:val="20"/>
               </w:rPr>
-              <w:t xml:space="default">24</w:t>
+              <w:t xml:space="default">22</w:t>
             </w:r>
           </w:p>
         </w:tc>
@@ -274,7 +274,7 @@
                 <w:rFonts w:ascii="Calibri" w:hAnsi="Calibri"/>
                 <w:sz w:val="20"/>
               </w:rPr>
-              <w:t xml:space="default">0.430</w:t>
+              <w:t xml:space="default">2.136</w:t>
             </w:r>
           </w:p>
         </w:tc>
@@ -298,7 +298,7 @@
                 <w:rFonts w:ascii="Calibri" w:hAnsi="Calibri"/>
                 <w:sz w:val="20"/>
               </w:rPr>
-              <w:t xml:space="default">0.904</w:t>
+              <w:t xml:space="default">0.105</w:t>
             </w:r>
           </w:p>
         </w:tc>
@@ -375,7 +375,7 @@
                 <w:rFonts w:ascii="Calibri" w:hAnsi="Calibri"/>
                 <w:sz w:val="20"/>
               </w:rPr>
-              <w:t xml:space="default">0.011</w:t>
+              <w:t xml:space="default">0.002</w:t>
             </w:r>
           </w:p>
         </w:tc>
@@ -399,7 +399,7 @@
                 <w:rFonts w:ascii="Calibri" w:hAnsi="Calibri"/>
                 <w:sz w:val="20"/>
               </w:rPr>
-              <w:t xml:space="default">24</w:t>
+              <w:t xml:space="default">22</w:t>
             </w:r>
           </w:p>
         </w:tc>
@@ -423,7 +423,7 @@
                 <w:rFonts w:ascii="Calibri" w:hAnsi="Calibri"/>
                 <w:sz w:val="20"/>
               </w:rPr>
-              <w:t xml:space="default">0.241</w:t>
+              <w:t xml:space="default">1.254</w:t>
             </w:r>
           </w:p>
         </w:tc>
@@ -447,7 +447,7 @@
                 <w:rFonts w:ascii="Calibri" w:hAnsi="Calibri"/>
                 <w:sz w:val="20"/>
               </w:rPr>
-              <w:t xml:space="default">0.968</w:t>
+              <w:t xml:space="default">0.435</w:t>
             </w:r>
           </w:p>
         </w:tc>
@@ -524,7 +524,7 @@
                 <w:rFonts w:ascii="Calibri" w:hAnsi="Calibri"/>
                 <w:sz w:val="20"/>
               </w:rPr>
-              <w:t xml:space="default">0.011</w:t>
+              <w:t xml:space="default">0.002</w:t>
             </w:r>
           </w:p>
         </w:tc>
@@ -548,7 +548,7 @@
                 <w:rFonts w:ascii="Calibri" w:hAnsi="Calibri"/>
                 <w:sz w:val="20"/>
               </w:rPr>
-              <w:t xml:space="default">24</w:t>
+              <w:t xml:space="default">22</w:t>
             </w:r>
           </w:p>
         </w:tc>
@@ -572,7 +572,7 @@
                 <w:rFonts w:ascii="Calibri" w:hAnsi="Calibri"/>
                 <w:sz w:val="20"/>
               </w:rPr>
-              <w:t xml:space="default">-0.188</w:t>
+              <w:t xml:space="default">-0.825</w:t>
             </w:r>
           </w:p>
         </w:tc>
@@ -596,7 +596,7 @@
                 <w:rFonts w:ascii="Calibri" w:hAnsi="Calibri"/>
                 <w:sz w:val="20"/>
               </w:rPr>
-              <w:t xml:space="default">0.981</w:t>
+              <w:t xml:space="default">0.692</w:t>
             </w:r>
           </w:p>
         </w:tc>

</xml_diff>